<commit_message>
PHP Syntax Homework Uploaded
</commit_message>
<xml_diff>
--- a/1. PHP-Syntax-Homework.docx
+++ b/1. PHP-Syntax-Homework.docx
@@ -1634,15 +1634,7 @@
         <w:rPr>
           <w:noProof/>
         </w:rPr>
-        <w:t>cons</w:t>
-      </w:r>
-      <w:bookmarkStart w:id="0" w:name="_GoBack"/>
-      <w:bookmarkEnd w:id="0"/>
-      <w:r>
-        <w:rPr>
-          <w:noProof/>
-        </w:rPr>
-        <w:t>ist of unique</w:t>
+        <w:t>consist of unique</w:t>
       </w:r>
       <w:r>
         <w:rPr>
@@ -2692,7 +2684,7 @@
       </w:tblPr>
       <w:tblGrid>
         <w:gridCol w:w="2750"/>
-        <w:gridCol w:w="3659"/>
+        <w:gridCol w:w="3876"/>
       </w:tblGrid>
       <w:tr>
         <w:tc>
@@ -2757,10 +2749,10 @@
                 <w:noProof/>
               </w:rPr>
               <w:drawing>
-                <wp:inline distT="0" distB="0" distL="0" distR="0" wp14:anchorId="0DA543F6" wp14:editId="182CE8AB">
-                  <wp:extent cx="1630907" cy="1048645"/>
-                  <wp:effectExtent l="0" t="0" r="7620" b="0"/>
-                  <wp:docPr id="12" name="Picture 12" descr="C:\Users\bubbles\Desktop\formInput.png"/>
+                <wp:inline distT="0" distB="0" distL="0" distR="0">
+                  <wp:extent cx="1621766" cy="1144776"/>
+                  <wp:effectExtent l="0" t="0" r="0" b="0"/>
+                  <wp:docPr id="6" name="Picture 6"/>
                   <wp:cNvGraphicFramePr>
                     <a:graphicFrameLocks xmlns:a="http://schemas.openxmlformats.org/drawingml/2006/main" noChangeAspect="1"/>
                   </wp:cNvGraphicFramePr>
@@ -2768,10 +2760,8 @@
                     <a:graphicData uri="http://schemas.openxmlformats.org/drawingml/2006/picture">
                       <pic:pic xmlns:pic="http://schemas.openxmlformats.org/drawingml/2006/picture">
                         <pic:nvPicPr>
-                          <pic:cNvPr id="0" name="Picture 6" descr="C:\Users\bubbles\Desktop\formInput.png"/>
-                          <pic:cNvPicPr>
-                            <a:picLocks noChangeAspect="1" noChangeArrowheads="1"/>
-                          </pic:cNvPicPr>
+                          <pic:cNvPr id="0" name="t1.png"/>
+                          <pic:cNvPicPr/>
                         </pic:nvPicPr>
                         <pic:blipFill>
                           <a:blip r:embed="rId13">
@@ -2781,23 +2771,18 @@
                               </a:ext>
                             </a:extLst>
                           </a:blip>
-                          <a:srcRect/>
                           <a:stretch>
                             <a:fillRect/>
                           </a:stretch>
                         </pic:blipFill>
-                        <pic:spPr bwMode="auto">
+                        <pic:spPr>
                           <a:xfrm>
                             <a:off x="0" y="0"/>
-                            <a:ext cx="1631025" cy="1048721"/>
+                            <a:ext cx="1621393" cy="1144512"/>
                           </a:xfrm>
                           <a:prstGeom prst="rect">
                             <a:avLst/>
                           </a:prstGeom>
-                          <a:noFill/>
-                          <a:ln>
-                            <a:noFill/>
-                          </a:ln>
                         </pic:spPr>
                       </pic:pic>
                     </a:graphicData>
@@ -2817,10 +2802,10 @@
                 <w:noProof/>
               </w:rPr>
               <w:drawing>
-                <wp:inline distT="0" distB="0" distL="0" distR="0" wp14:anchorId="0DE6B9B9" wp14:editId="676F9A43">
-                  <wp:extent cx="2215711" cy="1091821"/>
+                <wp:inline distT="0" distB="0" distL="0" distR="0">
+                  <wp:extent cx="2353678" cy="1147314"/>
                   <wp:effectExtent l="0" t="0" r="0" b="0"/>
-                  <wp:docPr id="13" name="Picture 13" descr="C:\Users\bubbles\Desktop\form.png"/>
+                  <wp:docPr id="9" name="Picture 9"/>
                   <wp:cNvGraphicFramePr>
                     <a:graphicFrameLocks xmlns:a="http://schemas.openxmlformats.org/drawingml/2006/main" noChangeAspect="1"/>
                   </wp:cNvGraphicFramePr>
@@ -2828,10 +2813,8 @@
                     <a:graphicData uri="http://schemas.openxmlformats.org/drawingml/2006/picture">
                       <pic:pic xmlns:pic="http://schemas.openxmlformats.org/drawingml/2006/picture">
                         <pic:nvPicPr>
-                          <pic:cNvPr id="0" name="Picture 7" descr="C:\Users\bubbles\Desktop\form.png"/>
-                          <pic:cNvPicPr>
-                            <a:picLocks noChangeAspect="1" noChangeArrowheads="1"/>
-                          </pic:cNvPicPr>
+                          <pic:cNvPr id="0" name="t2.png"/>
+                          <pic:cNvPicPr/>
                         </pic:nvPicPr>
                         <pic:blipFill>
                           <a:blip r:embed="rId14">
@@ -2841,23 +2824,18 @@
                               </a:ext>
                             </a:extLst>
                           </a:blip>
-                          <a:srcRect/>
                           <a:stretch>
                             <a:fillRect/>
                           </a:stretch>
                         </pic:blipFill>
-                        <pic:spPr bwMode="auto">
+                        <pic:spPr>
                           <a:xfrm>
                             <a:off x="0" y="0"/>
-                            <a:ext cx="2215721" cy="1091826"/>
+                            <a:ext cx="2367928" cy="1154260"/>
                           </a:xfrm>
                           <a:prstGeom prst="rect">
                             <a:avLst/>
                           </a:prstGeom>
-                          <a:noFill/>
-                          <a:ln>
-                            <a:noFill/>
-                          </a:ln>
                         </pic:spPr>
                       </pic:pic>
                     </a:graphicData>
@@ -2899,6 +2877,11 @@
       </w:r>
     </w:p>
     <w:p>
+      <w:pPr>
+        <w:rPr>
+          <w:noProof/>
+        </w:rPr>
+      </w:pPr>
       <w:r>
         <w:t xml:space="preserve">Write a PHP script </w:t>
       </w:r>
@@ -3100,7 +3083,32 @@
         <w:rPr>
           <w:noProof/>
         </w:rPr>
-        <w:t xml:space="preserve"> format. Check </w:t>
+        <w:t xml:space="preserve"> format.</w:t>
+      </w:r>
+      <w:r>
+        <w:rPr>
+          <w:noProof/>
+        </w:rPr>
+        <w:t xml:space="preserve"> Use </w:t>
+      </w:r>
+      <w:r>
+        <w:rPr>
+          <w:b/>
+          <w:noProof/>
+        </w:rPr>
+        <w:t>the current time</w:t>
+      </w:r>
+      <w:r>
+        <w:rPr>
+          <w:noProof/>
+        </w:rPr>
+        <w:t>.</w:t>
+      </w:r>
+      <w:r>
+        <w:rPr>
+          <w:noProof/>
+        </w:rPr>
+        <w:t xml:space="preserve"> Check </w:t>
       </w:r>
       <w:hyperlink r:id="rId15" w:history="1">
         <w:r>
@@ -3116,6 +3124,27 @@
           <w:noProof/>
         </w:rPr>
         <w:t xml:space="preserve"> for date/time formats in PHP. </w:t>
+      </w:r>
+      <w:r>
+        <w:rPr>
+          <w:noProof/>
+        </w:rPr>
+        <w:t xml:space="preserve">               (Note: Keep </w:t>
+      </w:r>
+      <w:hyperlink r:id="rId16" w:anchor="Procedure" w:history="1">
+        <w:r>
+          <w:rPr>
+            <w:rStyle w:val="Hyperlink"/>
+            <w:noProof/>
+          </w:rPr>
+          <w:t>the Spring/Autumn time shifts</w:t>
+        </w:r>
+      </w:hyperlink>
+      <w:r>
+        <w:rPr>
+          <w:noProof/>
+        </w:rPr>
+        <w:t xml:space="preserve"> in mind in your calculations.)</w:t>
       </w:r>
     </w:p>
     <w:tbl>
@@ -3215,7 +3244,21 @@
                 <w:rFonts w:ascii="Consolas" w:hAnsi="Consolas" w:cs="Consolas"/>
                 <w:noProof/>
               </w:rPr>
-              <w:t>Hours until new year : 3395</w:t>
+              <w:t xml:space="preserve">Hours until new year : </w:t>
+            </w:r>
+            <w:r>
+              <w:rPr>
+                <w:rFonts w:ascii="Consolas" w:hAnsi="Consolas" w:cs="Consolas"/>
+                <w:noProof/>
+              </w:rPr>
+              <w:t>339</w:t>
+            </w:r>
+            <w:r>
+              <w:rPr>
+                <w:rFonts w:ascii="Consolas" w:hAnsi="Consolas" w:cs="Consolas"/>
+                <w:noProof/>
+              </w:rPr>
+              <w:t>4</w:t>
             </w:r>
           </w:p>
           <w:p>
@@ -3230,7 +3273,14 @@
                 <w:rFonts w:ascii="Consolas" w:hAnsi="Consolas" w:cs="Consolas"/>
                 <w:noProof/>
               </w:rPr>
-              <w:t>Minutes until new year : 203693</w:t>
+              <w:t xml:space="preserve">Minutes until new year : </w:t>
+            </w:r>
+            <w:r>
+              <w:rPr>
+                <w:rFonts w:ascii="Consolas" w:hAnsi="Consolas" w:cs="Consolas"/>
+                <w:noProof/>
+              </w:rPr>
+              <w:t>203 692</w:t>
             </w:r>
           </w:p>
           <w:p>
@@ -3245,7 +3295,14 @@
                 <w:rFonts w:ascii="Consolas" w:hAnsi="Consolas" w:cs="Consolas"/>
                 <w:noProof/>
               </w:rPr>
-              <w:t>Seconds until new year : 1222191</w:t>
+              <w:t xml:space="preserve">Seconds until new year : </w:t>
+            </w:r>
+            <w:r>
+              <w:rPr>
+                <w:rFonts w:ascii="Consolas" w:hAnsi="Consolas" w:cs="Consolas"/>
+                <w:noProof/>
+              </w:rPr>
+              <w:t>12 221 570</w:t>
             </w:r>
           </w:p>
           <w:p>
@@ -3260,7 +3317,14 @@
                 <w:rFonts w:ascii="Consolas" w:hAnsi="Consolas" w:cs="Consolas"/>
                 <w:noProof/>
               </w:rPr>
-              <w:t>Days:Hours:Minutes:Seconds 142:10:53:51</w:t>
+              <w:t xml:space="preserve">Days:Hours:Minutes:Seconds </w:t>
+            </w:r>
+            <w:r>
+              <w:rPr>
+                <w:rFonts w:ascii="Consolas" w:hAnsi="Consolas" w:cs="Consolas"/>
+                <w:color w:val="000000"/>
+              </w:rPr>
+              <w:t>141:10:52:50</w:t>
             </w:r>
           </w:p>
         </w:tc>
@@ -3300,7 +3364,14 @@
                 <w:rFonts w:ascii="Consolas" w:hAnsi="Consolas" w:cs="Consolas"/>
                 <w:noProof/>
               </w:rPr>
-              <w:t>Hours until new year : 3397</w:t>
+              <w:t xml:space="preserve">Hours until new year : </w:t>
+            </w:r>
+            <w:r>
+              <w:rPr>
+                <w:rFonts w:ascii="Consolas" w:hAnsi="Consolas" w:cs="Consolas"/>
+                <w:noProof/>
+              </w:rPr>
+              <w:t>3396</w:t>
             </w:r>
           </w:p>
           <w:p>
@@ -3315,7 +3386,14 @@
                 <w:rFonts w:ascii="Consolas" w:hAnsi="Consolas" w:cs="Consolas"/>
                 <w:noProof/>
               </w:rPr>
-              <w:t>Minutes until new year : 203812</w:t>
+              <w:t xml:space="preserve">Minutes until new year : </w:t>
+            </w:r>
+            <w:r>
+              <w:rPr>
+                <w:rFonts w:ascii="Consolas" w:hAnsi="Consolas" w:cs="Consolas"/>
+                <w:noProof/>
+              </w:rPr>
+              <w:t>203 811</w:t>
             </w:r>
           </w:p>
           <w:p>
@@ -3330,7 +3408,14 @@
                 <w:rFonts w:ascii="Consolas" w:hAnsi="Consolas" w:cs="Consolas"/>
                 <w:noProof/>
               </w:rPr>
-              <w:t>Seconds until new year : 1222873</w:t>
+              <w:t xml:space="preserve">Seconds until new year : </w:t>
+            </w:r>
+            <w:r>
+              <w:rPr>
+                <w:rFonts w:ascii="Consolas" w:hAnsi="Consolas" w:cs="Consolas"/>
+                <w:noProof/>
+              </w:rPr>
+              <w:t>12 228 672</w:t>
             </w:r>
           </w:p>
           <w:p>
@@ -3344,7 +3429,13 @@
                 <w:rFonts w:ascii="Consolas" w:hAnsi="Consolas" w:cs="Consolas"/>
                 <w:noProof/>
               </w:rPr>
-              <w:t>Days:Hours:Minutes:Seconds 142:12:52:13</w:t>
+              <w:t xml:space="preserve">Days:Hours:Minutes:Seconds </w:t>
+            </w:r>
+            <w:r>
+              <w:rPr>
+                <w:rFonts w:ascii="Consolas" w:hAnsi="Consolas" w:cs="Consolas"/>
+              </w:rPr>
+              <w:t>141:12:51:12</w:t>
             </w:r>
           </w:p>
         </w:tc>
@@ -3461,8 +3552,8 @@
         </w:rPr>
         <w:drawing>
           <wp:inline distT="0" distB="0" distL="0" distR="0">
-            <wp:extent cx="3976777" cy="3500815"/>
-            <wp:effectExtent l="0" t="0" r="5080" b="4445"/>
+            <wp:extent cx="3726611" cy="3280591"/>
+            <wp:effectExtent l="0" t="0" r="7620" b="0"/>
             <wp:docPr id="14" name="Picture 14"/>
             <wp:cNvGraphicFramePr>
               <a:graphicFrameLocks xmlns:a="http://schemas.openxmlformats.org/drawingml/2006/main" noChangeAspect="1"/>
@@ -3475,7 +3566,7 @@
                     <pic:cNvPicPr/>
                   </pic:nvPicPr>
                   <pic:blipFill>
-                    <a:blip r:embed="rId16">
+                    <a:blip r:embed="rId17">
                       <a:extLst>
                         <a:ext uri="{28A0092B-C50C-407E-A947-70E740481C1C}">
                           <a14:useLocalDpi xmlns:a14="http://schemas.microsoft.com/office/drawing/2010/main" val="0"/>
@@ -3489,7 +3580,7 @@
                   <pic:spPr>
                     <a:xfrm>
                       <a:off x="0" y="0"/>
-                      <a:ext cx="4002504" cy="3523463"/>
+                      <a:ext cx="3758360" cy="3308540"/>
                     </a:xfrm>
                     <a:prstGeom prst="rect">
                       <a:avLst/>
@@ -3501,10 +3592,12 @@
           </wp:inline>
         </w:drawing>
       </w:r>
+      <w:bookmarkStart w:id="0" w:name="_GoBack"/>
+      <w:bookmarkEnd w:id="0"/>
     </w:p>
     <w:sectPr>
-      <w:headerReference w:type="default" r:id="rId17"/>
-      <w:footerReference w:type="default" r:id="rId18"/>
+      <w:headerReference w:type="default" r:id="rId18"/>
+      <w:footerReference w:type="default" r:id="rId19"/>
       <w:pgSz w:w="11909" w:h="16834" w:code="9"/>
       <w:pgMar w:top="567" w:right="737" w:bottom="1077" w:left="737" w:header="567" w:footer="432" w:gutter="0"/>
       <w:cols w:space="720"/>
@@ -3756,7 +3849,7 @@
                               <w:sz w:val="18"/>
                               <w:szCs w:val="18"/>
                             </w:rPr>
-                            <w:t>2</w:t>
+                            <w:t>3</w:t>
                           </w:r>
                           <w:r>
                             <w:rPr>
@@ -3881,7 +3974,7 @@
                         <w:sz w:val="18"/>
                         <w:szCs w:val="18"/>
                       </w:rPr>
-                      <w:t>2</w:t>
+                      <w:t>3</w:t>
                     </w:r>
                     <w:r>
                       <w:rPr>
@@ -9111,7 +9204,7 @@
 </file>
 
 <file path=customXml/itemProps1.xml><?xml version="1.0" encoding="utf-8"?>
-<ds:datastoreItem xmlns:ds="http://schemas.openxmlformats.org/officeDocument/2006/customXml" ds:itemID="{5E03F302-6EE8-4378-81B8-0011D2BD1614}">
+<ds:datastoreItem xmlns:ds="http://schemas.openxmlformats.org/officeDocument/2006/customXml" ds:itemID="{65F367C6-6D8D-439C-B795-04ACA7B8A35D}">
   <ds:schemaRefs>
     <ds:schemaRef ds:uri="http://schemas.openxmlformats.org/officeDocument/2006/bibliography"/>
   </ds:schemaRefs>

</xml_diff>